<commit_message>
Se agrego un poco de texto
</commit_message>
<xml_diff>
--- a/InformeDesafioII.docx
+++ b/InformeDesafioII.docx
@@ -4,16 +4,299 @@
   <w:body>
     <w:p>
       <w:pPr>
-        <w:rPr>
+        <w:jc w:val="center"/>
+        <w:rPr>
+          <w:rFonts w:ascii="Times New Roman" w:hAnsi="Times New Roman" w:cs="Times New Roman"/>
+          <w:b/>
+          <w:bCs/>
+          <w:sz w:val="28"/>
+          <w:szCs w:val="28"/>
           <w:lang w:val="es-ES"/>
         </w:rPr>
       </w:pPr>
       <w:r>
         <w:rPr>
-          <w:lang w:val="es-ES"/>
-        </w:rPr>
-        <w:t>Informe.</w:t>
+          <w:rFonts w:ascii="Times New Roman" w:hAnsi="Times New Roman" w:cs="Times New Roman"/>
+          <w:b/>
+          <w:bCs/>
+          <w:sz w:val="28"/>
+          <w:szCs w:val="28"/>
+          <w:lang w:val="es-ES"/>
+        </w:rPr>
+        <w:t>Informe</w:t>
       </w:r>
+    </w:p>
+    <w:p>
+      <w:pPr>
+        <w:rPr>
+          <w:rFonts w:ascii="Times New Roman" w:hAnsi="Times New Roman" w:cs="Times New Roman"/>
+          <w:sz w:val="24"/>
+          <w:szCs w:val="24"/>
+          <w:lang w:val="es-ES"/>
+        </w:rPr>
+      </w:pPr>
+      <w:r>
+        <w:rPr>
+          <w:rFonts w:ascii="Times New Roman" w:hAnsi="Times New Roman" w:cs="Times New Roman"/>
+          <w:sz w:val="24"/>
+          <w:szCs w:val="24"/>
+          <w:lang w:val="es-ES"/>
+        </w:rPr>
+        <w:t>Al iniciar el proceso de análisis se identificaron diferentes particularidades que se deben de tomar en cuenta.</w:t>
+      </w:r>
+    </w:p>
+    <w:p>
+      <w:pPr>
+        <w:rPr>
+          <w:rFonts w:ascii="Times New Roman" w:hAnsi="Times New Roman" w:cs="Times New Roman"/>
+          <w:b/>
+          <w:bCs/>
+          <w:sz w:val="24"/>
+          <w:szCs w:val="24"/>
+          <w:lang w:val="es-ES"/>
+        </w:rPr>
+      </w:pPr>
+      <w:r>
+        <w:rPr>
+          <w:rFonts w:ascii="Times New Roman" w:hAnsi="Times New Roman" w:cs="Times New Roman"/>
+          <w:b/>
+          <w:bCs/>
+          <w:sz w:val="24"/>
+          <w:szCs w:val="24"/>
+          <w:lang w:val="es-ES"/>
+        </w:rPr>
+        <w:t>1.Organización de los datos.</w:t>
+      </w:r>
+    </w:p>
+    <w:p>
+      <w:pPr>
+        <w:rPr>
+          <w:rFonts w:ascii="Times New Roman" w:hAnsi="Times New Roman" w:cs="Times New Roman"/>
+          <w:sz w:val="24"/>
+          <w:szCs w:val="24"/>
+          <w:lang w:val="es-ES"/>
+        </w:rPr>
+      </w:pPr>
+      <w:r>
+        <w:rPr>
+          <w:rFonts w:ascii="Times New Roman" w:hAnsi="Times New Roman" w:cs="Times New Roman"/>
+          <w:sz w:val="24"/>
+          <w:szCs w:val="24"/>
+          <w:lang w:val="es-ES"/>
+        </w:rPr>
+        <w:t xml:space="preserve">Para el guardado de los datos se </w:t>
+      </w:r>
+      <w:r>
+        <w:rPr>
+          <w:rFonts w:ascii="Times New Roman" w:hAnsi="Times New Roman" w:cs="Times New Roman"/>
+          <w:sz w:val="24"/>
+          <w:szCs w:val="24"/>
+          <w:lang w:val="es-ES"/>
+        </w:rPr>
+        <w:t>consideró</w:t>
+      </w:r>
+      <w:r>
+        <w:rPr>
+          <w:rFonts w:ascii="Times New Roman" w:hAnsi="Times New Roman" w:cs="Times New Roman"/>
+          <w:sz w:val="24"/>
+          <w:szCs w:val="24"/>
+          <w:lang w:val="es-ES"/>
+        </w:rPr>
+        <w:t xml:space="preserve"> usar el manejo de archivos, esto para que los datos estén mejor organizados. Se muestra un ejemplo de cómo se verían los datos de una Estación considerando los siguientes identificadores:</w:t>
+      </w:r>
+    </w:p>
+    <w:p>
+      <w:pPr>
+        <w:jc w:val="center"/>
+        <w:rPr>
+          <w:rFonts w:ascii="Times New Roman" w:hAnsi="Times New Roman" w:cs="Times New Roman"/>
+          <w:sz w:val="24"/>
+          <w:szCs w:val="24"/>
+          <w:lang w:val="es-ES"/>
+        </w:rPr>
+      </w:pPr>
+      <w:r>
+        <w:rPr>
+          <w:rFonts w:ascii="Times New Roman" w:hAnsi="Times New Roman" w:cs="Times New Roman"/>
+          <w:noProof/>
+          <w:sz w:val="24"/>
+          <w:szCs w:val="24"/>
+          <w:lang w:val="es-ES"/>
+        </w:rPr>
+        <w:drawing>
+          <wp:inline distT="0" distB="0" distL="0" distR="0" wp14:anchorId="56546034" wp14:editId="7DFB7FC8">
+            <wp:extent cx="2715004" cy="1467055"/>
+            <wp:effectExtent l="0" t="0" r="9525" b="0"/>
+            <wp:docPr id="1491591879" name="Imagen 1" descr="Texto&#10;&#10;Descripción generada automáticamente"/>
+            <wp:cNvGraphicFramePr>
+              <a:graphicFrameLocks xmlns:a="http://schemas.openxmlformats.org/drawingml/2006/main" noChangeAspect="1"/>
+            </wp:cNvGraphicFramePr>
+            <a:graphic xmlns:a="http://schemas.openxmlformats.org/drawingml/2006/main">
+              <a:graphicData uri="http://schemas.openxmlformats.org/drawingml/2006/picture">
+                <pic:pic xmlns:pic="http://schemas.openxmlformats.org/drawingml/2006/picture">
+                  <pic:nvPicPr>
+                    <pic:cNvPr id="1491591879" name="Imagen 1" descr="Texto&#10;&#10;Descripción generada automáticamente"/>
+                    <pic:cNvPicPr/>
+                  </pic:nvPicPr>
+                  <pic:blipFill>
+                    <a:blip r:embed="rId4">
+                      <a:extLst>
+                        <a:ext uri="{28A0092B-C50C-407E-A947-70E740481C1C}">
+                          <a14:useLocalDpi xmlns:a14="http://schemas.microsoft.com/office/drawing/2010/main" val="0"/>
+                        </a:ext>
+                      </a:extLst>
+                    </a:blip>
+                    <a:stretch>
+                      <a:fillRect/>
+                    </a:stretch>
+                  </pic:blipFill>
+                  <pic:spPr>
+                    <a:xfrm>
+                      <a:off x="0" y="0"/>
+                      <a:ext cx="2715004" cy="1467055"/>
+                    </a:xfrm>
+                    <a:prstGeom prst="rect">
+                      <a:avLst/>
+                    </a:prstGeom>
+                  </pic:spPr>
+                </pic:pic>
+              </a:graphicData>
+            </a:graphic>
+          </wp:inline>
+        </w:drawing>
+      </w:r>
+    </w:p>
+    <w:p>
+      <w:pPr>
+        <w:rPr>
+          <w:rFonts w:ascii="Times New Roman" w:hAnsi="Times New Roman" w:cs="Times New Roman"/>
+          <w:sz w:val="24"/>
+          <w:szCs w:val="24"/>
+          <w:lang w:val="es-ES"/>
+        </w:rPr>
+      </w:pPr>
+    </w:p>
+    <w:p>
+      <w:pPr>
+        <w:rPr>
+          <w:rFonts w:ascii="Times New Roman" w:hAnsi="Times New Roman" w:cs="Times New Roman"/>
+          <w:sz w:val="24"/>
+          <w:szCs w:val="24"/>
+          <w:lang w:val="es-ES"/>
+        </w:rPr>
+      </w:pPr>
+      <w:r>
+        <w:rPr>
+          <w:rFonts w:ascii="Times New Roman" w:hAnsi="Times New Roman" w:cs="Times New Roman"/>
+          <w:b/>
+          <w:bCs/>
+          <w:sz w:val="24"/>
+          <w:szCs w:val="24"/>
+          <w:lang w:val="es-ES"/>
+        </w:rPr>
+        <w:t>(#)</w:t>
+      </w:r>
+      <w:r>
+        <w:rPr>
+          <w:rFonts w:ascii="Times New Roman" w:hAnsi="Times New Roman" w:cs="Times New Roman"/>
+          <w:sz w:val="24"/>
+          <w:szCs w:val="24"/>
+          <w:lang w:val="es-ES"/>
+        </w:rPr>
+        <w:t xml:space="preserve"> Indica que en la próxima línea inician cada uno de los datos de la estación.</w:t>
+      </w:r>
+    </w:p>
+    <w:p>
+      <w:pPr>
+        <w:rPr>
+          <w:rFonts w:ascii="Times New Roman" w:hAnsi="Times New Roman" w:cs="Times New Roman"/>
+          <w:sz w:val="24"/>
+          <w:szCs w:val="24"/>
+          <w:lang w:val="es-ES"/>
+        </w:rPr>
+      </w:pPr>
+      <w:r>
+        <w:rPr>
+          <w:rFonts w:ascii="Times New Roman" w:hAnsi="Times New Roman" w:cs="Times New Roman"/>
+          <w:b/>
+          <w:bCs/>
+          <w:sz w:val="24"/>
+          <w:szCs w:val="24"/>
+          <w:lang w:val="es-ES"/>
+        </w:rPr>
+        <w:t>(-)</w:t>
+      </w:r>
+      <w:r>
+        <w:rPr>
+          <w:rFonts w:ascii="Times New Roman" w:hAnsi="Times New Roman" w:cs="Times New Roman"/>
+          <w:sz w:val="24"/>
+          <w:szCs w:val="24"/>
+          <w:lang w:val="es-ES"/>
+        </w:rPr>
+        <w:t xml:space="preserve"> Indica que tipo de dato es el que corresponde. Un solo (-) indicara que corresponde al nombre de la estación, dos (--) indicara que corresponde al código de la estación es decir, el </w:t>
+      </w:r>
+      <w:r>
+        <w:rPr>
+          <w:rFonts w:ascii="Times New Roman" w:hAnsi="Times New Roman" w:cs="Times New Roman"/>
+          <w:sz w:val="24"/>
+          <w:szCs w:val="24"/>
+          <w:lang w:val="es-ES"/>
+        </w:rPr>
+        <w:t>número</w:t>
+      </w:r>
+      <w:r>
+        <w:rPr>
+          <w:rFonts w:ascii="Times New Roman" w:hAnsi="Times New Roman" w:cs="Times New Roman"/>
+          <w:sz w:val="24"/>
+          <w:szCs w:val="24"/>
+          <w:lang w:val="es-ES"/>
+        </w:rPr>
+        <w:t xml:space="preserve"> de guiones indica un dato diferente de la estación.  </w:t>
+      </w:r>
+    </w:p>
+    <w:p>
+      <w:pPr>
+        <w:rPr>
+          <w:rFonts w:ascii="Times New Roman" w:hAnsi="Times New Roman" w:cs="Times New Roman"/>
+          <w:sz w:val="24"/>
+          <w:szCs w:val="24"/>
+          <w:lang w:val="es-ES"/>
+        </w:rPr>
+      </w:pPr>
+      <w:r>
+        <w:rPr>
+          <w:rFonts w:ascii="Times New Roman" w:hAnsi="Times New Roman" w:cs="Times New Roman"/>
+          <w:b/>
+          <w:bCs/>
+          <w:sz w:val="24"/>
+          <w:szCs w:val="24"/>
+          <w:lang w:val="es-ES"/>
+        </w:rPr>
+        <w:t>(:)</w:t>
+      </w:r>
+      <w:r>
+        <w:rPr>
+          <w:rFonts w:ascii="Times New Roman" w:hAnsi="Times New Roman" w:cs="Times New Roman"/>
+          <w:sz w:val="24"/>
+          <w:szCs w:val="24"/>
+          <w:lang w:val="es-ES"/>
+        </w:rPr>
+        <w:t xml:space="preserve"> Indica que después de los dos puntos se encuentran cada uno de los valores. </w:t>
+      </w:r>
+    </w:p>
+    <w:p>
+      <w:pPr>
+        <w:rPr>
+          <w:lang w:val="es-ES"/>
+        </w:rPr>
+      </w:pPr>
+    </w:p>
+    <w:p>
+      <w:pPr>
+        <w:rPr>
+          <w:lang w:val="es-ES"/>
+        </w:rPr>
+      </w:pPr>
     </w:p>
     <w:sectPr>
       <w:pgSz w:w="11906" w:h="16838"/>
@@ -425,6 +708,7 @@
   <w:style w:type="paragraph" w:default="1" w:styleId="Normal">
     <w:name w:val="Normal"/>
     <w:qFormat/>
+    <w:rsid w:val="00FF5C27"/>
   </w:style>
   <w:style w:type="paragraph" w:styleId="Ttulo1">
     <w:name w:val="heading 1"/>

</xml_diff>